<commit_message>
Shows how chat gpt made dummy data
</commit_message>
<xml_diff>
--- a/prompt-log/prompts04142023_2.docx
+++ b/prompt-log/prompts04142023_2.docx
@@ -1068,7 +1068,145 @@
       <w:proofErr w:type="spellEnd"/>
       <w:proofErr w:type="gramEnd"/>
       <w:r>
-        <w:t xml:space="preserve"> note that this example provides a basic implementation, and you can further customize the components and styling as needed for your application.</w:t>
+        <w:t xml:space="preserve"> note that this example provides a basic implementation, and you can further</w:t>
+      </w:r>
+      <w:r>
+        <w:t xml:space="preserve"> </w:t>
+      </w:r>
+      <w:r>
+        <w:t>customize the components and styling as needed for your application.</w:t>
+      </w:r>
+    </w:p>
+    <w:p>
+      <w:r>
+        <w:rPr>
+          <w:highlight w:val="yellow"/>
+        </w:rPr>
+        <w:t>Human: make me a dummy component for one of those components... it doesn't need to be accurate just a good placeholder</w:t>
+      </w:r>
+    </w:p>
+    <w:p>
+      <w:proofErr w:type="spellStart"/>
+      <w:r>
+        <w:t>ChatGPT</w:t>
+      </w:r>
+      <w:proofErr w:type="spellEnd"/>
+      <w:r>
+        <w:t xml:space="preserve">: Sure, here's a simple dummy component for the </w:t>
+      </w:r>
+      <w:proofErr w:type="spellStart"/>
+      <w:r>
+        <w:t>FindParking</w:t>
+      </w:r>
+      <w:proofErr w:type="spellEnd"/>
+      <w:r>
+        <w:t xml:space="preserve"> component. You can use this as a placeholder until you implement the actual </w:t>
+      </w:r>
+      <w:proofErr w:type="spellStart"/>
+      <w:proofErr w:type="gramStart"/>
+      <w:r>
+        <w:t>functionality:jsxCopy</w:t>
+      </w:r>
+      <w:proofErr w:type="spellEnd"/>
+      <w:proofErr w:type="gramEnd"/>
+      <w:r>
+        <w:t xml:space="preserve"> code// FindParking.js</w:t>
+      </w:r>
+    </w:p>
+    <w:p>
+      <w:r>
+        <w:t>import React from 'react</w:t>
+      </w:r>
+      <w:proofErr w:type="gramStart"/>
+      <w:r>
+        <w:t>';</w:t>
+      </w:r>
+      <w:proofErr w:type="gramEnd"/>
+    </w:p>
+    <w:p/>
+    <w:p>
+      <w:r>
+        <w:t xml:space="preserve">const </w:t>
+      </w:r>
+      <w:proofErr w:type="spellStart"/>
+      <w:r>
+        <w:t>FindParking</w:t>
+      </w:r>
+      <w:proofErr w:type="spellEnd"/>
+      <w:r>
+        <w:t xml:space="preserve"> = () =&gt; {</w:t>
+      </w:r>
+    </w:p>
+    <w:p>
+      <w:r>
+        <w:t xml:space="preserve">  return (</w:t>
+      </w:r>
+    </w:p>
+    <w:p>
+      <w:r>
+        <w:t xml:space="preserve">    &lt;div&gt;</w:t>
+      </w:r>
+    </w:p>
+    <w:p>
+      <w:r>
+        <w:t xml:space="preserve">      &lt;h1&gt;Find Parking&lt;/h1&gt;</w:t>
+      </w:r>
+    </w:p>
+    <w:p>
+      <w:r>
+        <w:t xml:space="preserve">      &lt;p&gt;This is a placeholder component for finding parking </w:t>
+      </w:r>
+      <w:proofErr w:type="gramStart"/>
+      <w:r>
+        <w:t>lots.&lt;</w:t>
+      </w:r>
+      <w:proofErr w:type="gramEnd"/>
+      <w:r>
+        <w:t>/p&gt;</w:t>
+      </w:r>
+    </w:p>
+    <w:p>
+      <w:r>
+        <w:t xml:space="preserve">    &lt;/div&gt;</w:t>
+      </w:r>
+    </w:p>
+    <w:p>
+      <w:r>
+        <w:t xml:space="preserve">  );</w:t>
+      </w:r>
+    </w:p>
+    <w:p>
+      <w:r>
+        <w:t>};</w:t>
+      </w:r>
+    </w:p>
+    <w:p/>
+    <w:p>
+      <w:r>
+        <w:t xml:space="preserve">export default </w:t>
+      </w:r>
+      <w:proofErr w:type="spellStart"/>
+      <w:proofErr w:type="gramStart"/>
+      <w:r>
+        <w:t>FindParking</w:t>
+      </w:r>
+      <w:proofErr w:type="spellEnd"/>
+      <w:r>
+        <w:t>;</w:t>
+      </w:r>
+      <w:proofErr w:type="gramEnd"/>
+    </w:p>
+    <w:p>
+      <w:r>
+        <w:t xml:space="preserve">You can create similar dummy components for the other pages (Home, About, </w:t>
+      </w:r>
+      <w:proofErr w:type="spellStart"/>
+      <w:r>
+        <w:t>HelpCenter</w:t>
+      </w:r>
+      <w:proofErr w:type="spellEnd"/>
+      <w:r>
+        <w:t>, Login, and Signup) by following the same structure and modifying the content inside the return statement accordingly. This will allow you to quickly set up your navigation and routing while you work on implementing the actual functionality for each component.</w:t>
       </w:r>
     </w:p>
     <w:sectPr>

</xml_diff>